<commit_message>
add more page document
</commit_message>
<xml_diff>
--- a/FirstWebApplication/Document/Book-Lab2.docx
+++ b/FirstWebApplication/Document/Book-Lab2.docx
@@ -1288,11 +1288,14 @@
         </w:r>
       </w:hyperlink>
     </w:p>
-    <w:p>
+    <w:p/>
+    <w:p>
+      <w:r>
+        <w:t>https://channel9.msdn.com/Tags/devtools?page=2</w:t>
+      </w:r>
       <w:bookmarkStart w:id="0" w:name="_GoBack"/>
       <w:bookmarkEnd w:id="0"/>
     </w:p>
-    <w:p/>
     <w:p/>
     <w:p/>
     <w:p/>
@@ -2577,7 +2580,7 @@
 </file>
 
 <file path=customXml/itemProps1.xml><?xml version="1.0" encoding="utf-8"?>
-<ds:datastoreItem xmlns:ds="http://schemas.openxmlformats.org/officeDocument/2006/customXml" ds:itemID="{93DDABEA-5874-46E5-98A0-A5422DFB9CBA}">
+<ds:datastoreItem xmlns:ds="http://schemas.openxmlformats.org/officeDocument/2006/customXml" ds:itemID="{EF432CB9-D508-4661-8E70-B6B96369A2EB}">
   <ds:schemaRefs>
     <ds:schemaRef ds:uri="http://schemas.openxmlformats.org/officeDocument/2006/bibliography"/>
   </ds:schemaRefs>

</xml_diff>